<commit_message>
temp soluce for dashboard cards
</commit_message>
<xml_diff>
--- a/Documentation/Défense/Bref Rapport.docx
+++ b/Documentation/Défense/Bref Rapport.docx
@@ -145,13 +145,15 @@
         <w:jc w:val="both"/>
         <w:rPr>
           <w:b/>
-          <w:sz w:val="24"/>
+          <w:color w:val="385623" w:themeColor="accent6" w:themeShade="80"/>
+          <w:sz w:val="28"/>
         </w:rPr>
       </w:pPr>
       <w:r>
         <w:rPr>
           <w:b/>
-          <w:sz w:val="24"/>
+          <w:color w:val="385623" w:themeColor="accent6" w:themeShade="80"/>
+          <w:sz w:val="28"/>
         </w:rPr>
         <w:t>Logiciels et ressources à disposition</w:t>
       </w:r>
@@ -242,6 +244,8 @@
         </w:rPr>
         <w:t> : JavaScript</w:t>
       </w:r>
+      <w:bookmarkStart w:id="0" w:name="_GoBack"/>
+      <w:bookmarkEnd w:id="0"/>
     </w:p>
     <w:p>
       <w:pPr>
@@ -754,16 +758,7 @@
           <w:noProof/>
           <w:lang w:eastAsia="fr-CH"/>
         </w:rPr>
-        <w:t>, cependant ces parties n’ont plus</w:t>
-      </w:r>
-      <w:bookmarkStart w:id="0" w:name="_GoBack"/>
-      <w:bookmarkEnd w:id="0"/>
-      <w:r>
-        <w:rPr>
-          <w:noProof/>
-          <w:lang w:eastAsia="fr-CH"/>
-        </w:rPr>
-        <w:t xml:space="preserve"> étés exigées par le client et a voulu se concentrer sur la partie </w:t>
+        <w:t xml:space="preserve">, cependant ces parties n’ont plus étés exigées par le client et a voulu se concentrer sur la partie </w:t>
       </w:r>
       <w:r>
         <w:rPr>

</xml_diff>